<commit_message>
Start use case specifications
</commit_message>
<xml_diff>
--- a/Documentation/Use Case Specifications.docx
+++ b/Documentation/Use Case Specifications.docx
@@ -23,7 +23,7 @@
                     <pic:cNvPicPr/>
                   </pic:nvPicPr>
                   <pic:blipFill>
-                    <a:blip r:embed="rId4">
+                    <a:blip r:embed="rId5">
                       <a:extLst>
                         <a:ext uri="{28A0092B-C50C-407E-A947-70E740481C1C}">
                           <a14:useLocalDpi xmlns:a14="http://schemas.microsoft.com/office/drawing/2010/main" val="0"/>
@@ -51,80 +51,124 @@
       </w:r>
     </w:p>
     <w:p>
+      <w:pPr>
+        <w:pStyle w:val="Heading1"/>
+      </w:pPr>
       <w:r>
-        <w:t xml:space="preserve">Use Case: Deposit Money </w:t>
+        <w:t>Basic Flow</w:t>
       </w:r>
     </w:p>
     <w:p>
+      <w:pPr>
+        <w:pStyle w:val="Heading2"/>
+      </w:pPr>
       <w:r>
-        <w:t xml:space="preserve">Scope: Bank Accounts and Transactions System </w:t>
+        <w:t>User Enters an Equation</w:t>
       </w:r>
     </w:p>
     <w:p>
+      <w:pPr>
+        <w:ind w:left="720"/>
+      </w:pPr>
       <w:r>
-        <w:t xml:space="preserve">Level: User Goal </w:t>
+        <w:t>The user types an equation into the system’s textual interface.</w:t>
       </w:r>
     </w:p>
     <w:p>
+      <w:pPr>
+        <w:pStyle w:val="Heading2"/>
+      </w:pPr>
       <w:r>
-        <w:t xml:space="preserve">Context: The intention of the Client is to deposit money on an account. Clients do not interact with the System directly; instead, for this use case, a Client interacts via a Teller. </w:t>
+        <w:t xml:space="preserve">User </w:t>
+      </w:r>
+      <w:r>
+        <w:t>Submits Their Equation</w:t>
       </w:r>
     </w:p>
     <w:p>
+      <w:pPr>
+        <w:ind w:left="720"/>
+      </w:pPr>
       <w:r>
-        <w:t xml:space="preserve">Multiplicity: Many Clients may be performing deposits at any one time. A Client only requests one deposit at a given time. </w:t>
+        <w:t>The user presses Enter to submit their equation.</w:t>
       </w:r>
     </w:p>
     <w:p>
+      <w:pPr>
+        <w:pStyle w:val="Heading2"/>
+        <w:rPr>
+          <w:b w:val="0"/>
+          <w:bCs/>
+        </w:rPr>
+      </w:pPr>
       <w:r>
-        <w:t xml:space="preserve">Primary Actor: Client </w:t>
+        <w:t>System Evaluates the Equation</w:t>
       </w:r>
     </w:p>
     <w:p>
+      <w:pPr>
+        <w:ind w:left="720"/>
+      </w:pPr>
       <w:r>
-        <w:t xml:space="preserve">Supporting Actor: Teller </w:t>
+        <w:t xml:space="preserve">The system parses the user’s equation and </w:t>
+      </w:r>
+      <w:r>
+        <w:t xml:space="preserve">follows the order of precedence to evaluate each operator and parentheses in it. </w:t>
       </w:r>
     </w:p>
     <w:p>
+      <w:pPr>
+        <w:pStyle w:val="Heading2"/>
+        <w:rPr>
+          <w:b w:val="0"/>
+          <w:bCs/>
+        </w:rPr>
+      </w:pPr>
       <w:r>
-        <w:t xml:space="preserve">Main Success Scenario: </w:t>
+        <w:t>System Displays the Result</w:t>
       </w:r>
     </w:p>
     <w:p>
+      <w:pPr>
+        <w:ind w:left="720"/>
+      </w:pPr>
       <w:r>
-        <w:t xml:space="preserve">1. Client requests Teller to deposit money on an account, providing sum of money. </w:t>
+        <w:t>The system displays the numeric value of the equation to the user.</w:t>
       </w:r>
     </w:p>
     <w:p>
+      <w:pPr>
+        <w:pStyle w:val="Heading2"/>
+      </w:pPr>
       <w:r>
-        <w:t xml:space="preserve">2. Teller requests System to perform a deposit, providing deposit transaction details. </w:t>
+        <w:t>Use Case Ends</w:t>
       </w:r>
     </w:p>
     <w:p>
+      <w:pPr>
+        <w:pStyle w:val="Heading1"/>
+      </w:pPr>
       <w:r>
-        <w:t xml:space="preserve">3. System validates the deposit, credits account with the requested amount, records details of the transaction. </w:t>
+        <w:t>Alternate Flows</w:t>
       </w:r>
     </w:p>
     <w:p>
+      <w:pPr>
+        <w:pStyle w:val="Heading2"/>
+      </w:pPr>
       <w:r>
-        <w:t xml:space="preserve">4. System informs Teller that deposit was successful. </w:t>
+        <w:t>User Does Not Enter an Equation</w:t>
       </w:r>
     </w:p>
     <w:p>
-      <w:r>
-        <w:t xml:space="preserve">Extensions: </w:t>
-      </w:r>
+      <w:pPr>
+        <w:ind w:left="720"/>
+      </w:pPr>
     </w:p>
     <w:p>
-      <w:r>
-        <w:lastRenderedPageBreak/>
-        <w:t xml:space="preserve">2a. System ascertains that it was given incorrect information: </w:t>
-      </w:r>
-    </w:p>
-    <w:p>
-      <w:r>
-        <w:t>2a.1 System informs Teller about error; use case continues at step 2.</w:t>
-      </w:r>
+      <w:pPr>
+        <w:ind w:left="720"/>
+      </w:pPr>
     </w:p>
     <w:sectPr>
       <w:pgSz w:w="12240" w:h="15840"/>
@@ -134,6 +178,412 @@
     </w:sectPr>
   </w:body>
 </w:document>
+</file>
+
+<file path=word/numbering.xml><?xml version="1.0" encoding="utf-8"?>
+<w:numbering xmlns:wpc="http://schemas.microsoft.com/office/word/2010/wordprocessingCanvas" xmlns:cx="http://schemas.microsoft.com/office/drawing/2014/chartex" xmlns:cx1="http://schemas.microsoft.com/office/drawing/2015/9/8/chartex" xmlns:cx2="http://schemas.microsoft.com/office/drawing/2015/10/21/chartex" xmlns:cx3="http://schemas.microsoft.com/office/drawing/2016/5/9/chartex" xmlns:cx4="http://schemas.microsoft.com/office/drawing/2016/5/10/chartex" xmlns:cx5="http://schemas.microsoft.com/office/drawing/2016/5/11/chartex" xmlns:cx6="http://schemas.microsoft.com/office/drawing/2016/5/12/chartex" xmlns:cx7="http://schemas.microsoft.com/office/drawing/2016/5/13/chartex" xmlns:cx8="http://schemas.microsoft.com/office/drawing/2016/5/14/chartex" xmlns:mc="http://schemas.openxmlformats.org/markup-compatibility/2006" xmlns:aink="http://schemas.microsoft.com/office/drawing/2016/ink" xmlns:am3d="http://schemas.microsoft.com/office/drawing/2017/model3d" xmlns:o="urn:schemas-microsoft-com:office:office" xmlns:oel="http://schemas.microsoft.com/office/2019/extlst" xmlns:r="http://schemas.openxmlformats.org/officeDocument/2006/relationships" xmlns:m="http://schemas.openxmlformats.org/officeDocument/2006/math" xmlns:v="urn:schemas-microsoft-com:vml" xmlns:wp14="http://schemas.microsoft.com/office/word/2010/wordprocessingDrawing" xmlns:wp="http://schemas.openxmlformats.org/drawingml/2006/wordprocessingDrawing" xmlns:w10="urn:schemas-microsoft-com:office:word" xmlns:w="http://schemas.openxmlformats.org/wordprocessingml/2006/main" xmlns:w14="http://schemas.microsoft.com/office/word/2010/wordml" xmlns:w15="http://schemas.microsoft.com/office/word/2012/wordml" xmlns:w16cex="http://schemas.microsoft.com/office/word/2018/wordml/cex" xmlns:w16cid="http://schemas.microsoft.com/office/word/2016/wordml/cid" xmlns:w16="http://schemas.microsoft.com/office/word/2018/wordml" xmlns:w16sdtdh="http://schemas.microsoft.com/office/word/2020/wordml/sdtdatahash" xmlns:w16se="http://schemas.microsoft.com/office/word/2015/wordml/symex" xmlns:wpg="http://schemas.microsoft.com/office/word/2010/wordprocessingGroup" xmlns:wpi="http://schemas.microsoft.com/office/word/2010/wordprocessingInk" xmlns:wne="http://schemas.microsoft.com/office/word/2006/wordml" xmlns:wps="http://schemas.microsoft.com/office/word/2010/wordprocessingShape" mc:Ignorable="w14 w15 w16se w16cid w16 w16cex w16sdtdh wp14">
+  <w:abstractNum w:abstractNumId="0" w15:restartNumberingAfterBreak="0">
+    <w:nsid w:val="02EA74FF"/>
+    <w:multiLevelType w:val="hybridMultilevel"/>
+    <w:tmpl w:val="8102AC26"/>
+    <w:lvl w:ilvl="0" w:tplc="0409000F">
+      <w:start w:val="1"/>
+      <w:numFmt w:val="decimal"/>
+      <w:lvlText w:val="%1."/>
+      <w:lvlJc w:val="left"/>
+      <w:pPr>
+        <w:ind w:left="720" w:hanging="360"/>
+      </w:pPr>
+      <w:rPr>
+        <w:rFonts w:hint="default"/>
+      </w:rPr>
+    </w:lvl>
+    <w:lvl w:ilvl="1" w:tplc="04090019" w:tentative="1">
+      <w:start w:val="1"/>
+      <w:numFmt w:val="lowerLetter"/>
+      <w:lvlText w:val="%2."/>
+      <w:lvlJc w:val="left"/>
+      <w:pPr>
+        <w:ind w:left="1440" w:hanging="360"/>
+      </w:pPr>
+    </w:lvl>
+    <w:lvl w:ilvl="2" w:tplc="0409001B" w:tentative="1">
+      <w:start w:val="1"/>
+      <w:numFmt w:val="lowerRoman"/>
+      <w:lvlText w:val="%3."/>
+      <w:lvlJc w:val="right"/>
+      <w:pPr>
+        <w:ind w:left="2160" w:hanging="180"/>
+      </w:pPr>
+    </w:lvl>
+    <w:lvl w:ilvl="3" w:tplc="0409000F" w:tentative="1">
+      <w:start w:val="1"/>
+      <w:numFmt w:val="decimal"/>
+      <w:lvlText w:val="%4."/>
+      <w:lvlJc w:val="left"/>
+      <w:pPr>
+        <w:ind w:left="2880" w:hanging="360"/>
+      </w:pPr>
+    </w:lvl>
+    <w:lvl w:ilvl="4" w:tplc="04090019" w:tentative="1">
+      <w:start w:val="1"/>
+      <w:numFmt w:val="lowerLetter"/>
+      <w:lvlText w:val="%5."/>
+      <w:lvlJc w:val="left"/>
+      <w:pPr>
+        <w:ind w:left="3600" w:hanging="360"/>
+      </w:pPr>
+    </w:lvl>
+    <w:lvl w:ilvl="5" w:tplc="0409001B" w:tentative="1">
+      <w:start w:val="1"/>
+      <w:numFmt w:val="lowerRoman"/>
+      <w:lvlText w:val="%6."/>
+      <w:lvlJc w:val="right"/>
+      <w:pPr>
+        <w:ind w:left="4320" w:hanging="180"/>
+      </w:pPr>
+    </w:lvl>
+    <w:lvl w:ilvl="6" w:tplc="0409000F" w:tentative="1">
+      <w:start w:val="1"/>
+      <w:numFmt w:val="decimal"/>
+      <w:lvlText w:val="%7."/>
+      <w:lvlJc w:val="left"/>
+      <w:pPr>
+        <w:ind w:left="5040" w:hanging="360"/>
+      </w:pPr>
+    </w:lvl>
+    <w:lvl w:ilvl="7" w:tplc="04090019" w:tentative="1">
+      <w:start w:val="1"/>
+      <w:numFmt w:val="lowerLetter"/>
+      <w:lvlText w:val="%8."/>
+      <w:lvlJc w:val="left"/>
+      <w:pPr>
+        <w:ind w:left="5760" w:hanging="360"/>
+      </w:pPr>
+    </w:lvl>
+    <w:lvl w:ilvl="8" w:tplc="0409001B" w:tentative="1">
+      <w:start w:val="1"/>
+      <w:numFmt w:val="lowerRoman"/>
+      <w:lvlText w:val="%9."/>
+      <w:lvlJc w:val="right"/>
+      <w:pPr>
+        <w:ind w:left="6480" w:hanging="180"/>
+      </w:pPr>
+    </w:lvl>
+  </w:abstractNum>
+  <w:abstractNum w:abstractNumId="1" w15:restartNumberingAfterBreak="0">
+    <w:nsid w:val="10E0194A"/>
+    <w:multiLevelType w:val="hybridMultilevel"/>
+    <w:tmpl w:val="222AEB6C"/>
+    <w:lvl w:ilvl="0" w:tplc="821267C4">
+      <w:start w:val="1"/>
+      <w:numFmt w:val="decimal"/>
+      <w:lvlText w:val="%1."/>
+      <w:lvlJc w:val="left"/>
+      <w:pPr>
+        <w:ind w:left="1080" w:hanging="360"/>
+      </w:pPr>
+      <w:rPr>
+        <w:rFonts w:hint="default"/>
+      </w:rPr>
+    </w:lvl>
+    <w:lvl w:ilvl="1" w:tplc="04090019" w:tentative="1">
+      <w:start w:val="1"/>
+      <w:numFmt w:val="lowerLetter"/>
+      <w:lvlText w:val="%2."/>
+      <w:lvlJc w:val="left"/>
+      <w:pPr>
+        <w:ind w:left="1800" w:hanging="360"/>
+      </w:pPr>
+    </w:lvl>
+    <w:lvl w:ilvl="2" w:tplc="0409001B" w:tentative="1">
+      <w:start w:val="1"/>
+      <w:numFmt w:val="lowerRoman"/>
+      <w:lvlText w:val="%3."/>
+      <w:lvlJc w:val="right"/>
+      <w:pPr>
+        <w:ind w:left="2520" w:hanging="180"/>
+      </w:pPr>
+    </w:lvl>
+    <w:lvl w:ilvl="3" w:tplc="0409000F" w:tentative="1">
+      <w:start w:val="1"/>
+      <w:numFmt w:val="decimal"/>
+      <w:lvlText w:val="%4."/>
+      <w:lvlJc w:val="left"/>
+      <w:pPr>
+        <w:ind w:left="3240" w:hanging="360"/>
+      </w:pPr>
+    </w:lvl>
+    <w:lvl w:ilvl="4" w:tplc="04090019" w:tentative="1">
+      <w:start w:val="1"/>
+      <w:numFmt w:val="lowerLetter"/>
+      <w:lvlText w:val="%5."/>
+      <w:lvlJc w:val="left"/>
+      <w:pPr>
+        <w:ind w:left="3960" w:hanging="360"/>
+      </w:pPr>
+    </w:lvl>
+    <w:lvl w:ilvl="5" w:tplc="0409001B" w:tentative="1">
+      <w:start w:val="1"/>
+      <w:numFmt w:val="lowerRoman"/>
+      <w:lvlText w:val="%6."/>
+      <w:lvlJc w:val="right"/>
+      <w:pPr>
+        <w:ind w:left="4680" w:hanging="180"/>
+      </w:pPr>
+    </w:lvl>
+    <w:lvl w:ilvl="6" w:tplc="0409000F" w:tentative="1">
+      <w:start w:val="1"/>
+      <w:numFmt w:val="decimal"/>
+      <w:lvlText w:val="%7."/>
+      <w:lvlJc w:val="left"/>
+      <w:pPr>
+        <w:ind w:left="5400" w:hanging="360"/>
+      </w:pPr>
+    </w:lvl>
+    <w:lvl w:ilvl="7" w:tplc="04090019" w:tentative="1">
+      <w:start w:val="1"/>
+      <w:numFmt w:val="lowerLetter"/>
+      <w:lvlText w:val="%8."/>
+      <w:lvlJc w:val="left"/>
+      <w:pPr>
+        <w:ind w:left="6120" w:hanging="360"/>
+      </w:pPr>
+    </w:lvl>
+    <w:lvl w:ilvl="8" w:tplc="0409001B" w:tentative="1">
+      <w:start w:val="1"/>
+      <w:numFmt w:val="lowerRoman"/>
+      <w:lvlText w:val="%9."/>
+      <w:lvlJc w:val="right"/>
+      <w:pPr>
+        <w:ind w:left="6840" w:hanging="180"/>
+      </w:pPr>
+    </w:lvl>
+  </w:abstractNum>
+  <w:abstractNum w:abstractNumId="2" w15:restartNumberingAfterBreak="0">
+    <w:nsid w:val="33684CA1"/>
+    <w:multiLevelType w:val="multilevel"/>
+    <w:tmpl w:val="114A9342"/>
+    <w:lvl w:ilvl="0">
+      <w:start w:val="1"/>
+      <w:numFmt w:val="decimal"/>
+      <w:pStyle w:val="Heading1"/>
+      <w:lvlText w:val="%1."/>
+      <w:lvlJc w:val="left"/>
+      <w:pPr>
+        <w:tabs>
+          <w:tab w:val="num" w:pos="0"/>
+        </w:tabs>
+        <w:ind w:left="0" w:firstLine="0"/>
+      </w:pPr>
+    </w:lvl>
+    <w:lvl w:ilvl="1">
+      <w:start w:val="1"/>
+      <w:numFmt w:val="decimal"/>
+      <w:pStyle w:val="Heading2"/>
+      <w:lvlText w:val="%1.%2"/>
+      <w:lvlJc w:val="left"/>
+      <w:pPr>
+        <w:tabs>
+          <w:tab w:val="num" w:pos="0"/>
+        </w:tabs>
+        <w:ind w:left="0" w:firstLine="0"/>
+      </w:pPr>
+    </w:lvl>
+    <w:lvl w:ilvl="2">
+      <w:start w:val="1"/>
+      <w:numFmt w:val="decimal"/>
+      <w:pStyle w:val="Heading3"/>
+      <w:lvlText w:val="%1.%2.%3"/>
+      <w:lvlJc w:val="left"/>
+      <w:pPr>
+        <w:tabs>
+          <w:tab w:val="num" w:pos="0"/>
+        </w:tabs>
+        <w:ind w:left="0" w:firstLine="0"/>
+      </w:pPr>
+    </w:lvl>
+    <w:lvl w:ilvl="3">
+      <w:start w:val="1"/>
+      <w:numFmt w:val="decimal"/>
+      <w:pStyle w:val="Heading4"/>
+      <w:lvlText w:val="%1.%2.%3.%4"/>
+      <w:lvlJc w:val="left"/>
+      <w:pPr>
+        <w:tabs>
+          <w:tab w:val="num" w:pos="0"/>
+        </w:tabs>
+        <w:ind w:left="0" w:firstLine="0"/>
+      </w:pPr>
+    </w:lvl>
+    <w:lvl w:ilvl="4">
+      <w:start w:val="1"/>
+      <w:numFmt w:val="decimal"/>
+      <w:pStyle w:val="Heading5"/>
+      <w:lvlText w:val="%1.%2.%3.%4.%5"/>
+      <w:lvlJc w:val="left"/>
+      <w:pPr>
+        <w:tabs>
+          <w:tab w:val="num" w:pos="0"/>
+        </w:tabs>
+        <w:ind w:left="0" w:firstLine="0"/>
+      </w:pPr>
+    </w:lvl>
+    <w:lvl w:ilvl="5">
+      <w:start w:val="1"/>
+      <w:numFmt w:val="decimal"/>
+      <w:pStyle w:val="Heading6"/>
+      <w:lvlText w:val="%1.%2.%3.%4.%5.%6"/>
+      <w:lvlJc w:val="left"/>
+      <w:pPr>
+        <w:tabs>
+          <w:tab w:val="num" w:pos="0"/>
+        </w:tabs>
+        <w:ind w:left="0" w:firstLine="0"/>
+      </w:pPr>
+    </w:lvl>
+    <w:lvl w:ilvl="6">
+      <w:start w:val="1"/>
+      <w:numFmt w:val="decimal"/>
+      <w:pStyle w:val="Heading7"/>
+      <w:lvlText w:val="%1.%2.%3.%4.%5.%6.%7"/>
+      <w:lvlJc w:val="left"/>
+      <w:pPr>
+        <w:tabs>
+          <w:tab w:val="num" w:pos="0"/>
+        </w:tabs>
+        <w:ind w:left="0" w:firstLine="0"/>
+      </w:pPr>
+    </w:lvl>
+    <w:lvl w:ilvl="7">
+      <w:start w:val="1"/>
+      <w:numFmt w:val="decimal"/>
+      <w:pStyle w:val="Heading8"/>
+      <w:lvlText w:val="%1.%2.%3.%4.%5.%6.%7.%8"/>
+      <w:lvlJc w:val="left"/>
+      <w:pPr>
+        <w:tabs>
+          <w:tab w:val="num" w:pos="0"/>
+        </w:tabs>
+        <w:ind w:left="0" w:firstLine="0"/>
+      </w:pPr>
+    </w:lvl>
+    <w:lvl w:ilvl="8">
+      <w:start w:val="1"/>
+      <w:numFmt w:val="decimal"/>
+      <w:pStyle w:val="Heading9"/>
+      <w:lvlText w:val="%1.%2.%3.%4.%5.%6.%7.%8.%9"/>
+      <w:lvlJc w:val="left"/>
+      <w:pPr>
+        <w:tabs>
+          <w:tab w:val="num" w:pos="0"/>
+        </w:tabs>
+        <w:ind w:left="0" w:firstLine="0"/>
+      </w:pPr>
+    </w:lvl>
+  </w:abstractNum>
+  <w:abstractNum w:abstractNumId="3" w15:restartNumberingAfterBreak="0">
+    <w:nsid w:val="5BD0724E"/>
+    <w:multiLevelType w:val="hybridMultilevel"/>
+    <w:tmpl w:val="8CE6CC50"/>
+    <w:lvl w:ilvl="0" w:tplc="9774E024">
+      <w:start w:val="1"/>
+      <w:numFmt w:val="decimal"/>
+      <w:lvlText w:val="%1."/>
+      <w:lvlJc w:val="left"/>
+      <w:pPr>
+        <w:ind w:left="360" w:hanging="360"/>
+      </w:pPr>
+      <w:rPr>
+        <w:rFonts w:asciiTheme="minorHAnsi" w:eastAsiaTheme="minorHAnsi" w:hAnsiTheme="minorHAnsi" w:cstheme="minorBidi"/>
+      </w:rPr>
+    </w:lvl>
+    <w:lvl w:ilvl="1" w:tplc="04090019">
+      <w:start w:val="1"/>
+      <w:numFmt w:val="lowerLetter"/>
+      <w:lvlText w:val="%2."/>
+      <w:lvlJc w:val="left"/>
+      <w:pPr>
+        <w:ind w:left="1080" w:hanging="360"/>
+      </w:pPr>
+    </w:lvl>
+    <w:lvl w:ilvl="2" w:tplc="0409001B" w:tentative="1">
+      <w:start w:val="1"/>
+      <w:numFmt w:val="lowerRoman"/>
+      <w:lvlText w:val="%3."/>
+      <w:lvlJc w:val="right"/>
+      <w:pPr>
+        <w:ind w:left="1800" w:hanging="180"/>
+      </w:pPr>
+    </w:lvl>
+    <w:lvl w:ilvl="3" w:tplc="0409000F" w:tentative="1">
+      <w:start w:val="1"/>
+      <w:numFmt w:val="decimal"/>
+      <w:lvlText w:val="%4."/>
+      <w:lvlJc w:val="left"/>
+      <w:pPr>
+        <w:ind w:left="2520" w:hanging="360"/>
+      </w:pPr>
+    </w:lvl>
+    <w:lvl w:ilvl="4" w:tplc="04090019" w:tentative="1">
+      <w:start w:val="1"/>
+      <w:numFmt w:val="lowerLetter"/>
+      <w:lvlText w:val="%5."/>
+      <w:lvlJc w:val="left"/>
+      <w:pPr>
+        <w:ind w:left="3240" w:hanging="360"/>
+      </w:pPr>
+    </w:lvl>
+    <w:lvl w:ilvl="5" w:tplc="0409001B" w:tentative="1">
+      <w:start w:val="1"/>
+      <w:numFmt w:val="lowerRoman"/>
+      <w:lvlText w:val="%6."/>
+      <w:lvlJc w:val="right"/>
+      <w:pPr>
+        <w:ind w:left="3960" w:hanging="180"/>
+      </w:pPr>
+    </w:lvl>
+    <w:lvl w:ilvl="6" w:tplc="0409000F" w:tentative="1">
+      <w:start w:val="1"/>
+      <w:numFmt w:val="decimal"/>
+      <w:lvlText w:val="%7."/>
+      <w:lvlJc w:val="left"/>
+      <w:pPr>
+        <w:ind w:left="4680" w:hanging="360"/>
+      </w:pPr>
+    </w:lvl>
+    <w:lvl w:ilvl="7" w:tplc="04090019" w:tentative="1">
+      <w:start w:val="1"/>
+      <w:numFmt w:val="lowerLetter"/>
+      <w:lvlText w:val="%8."/>
+      <w:lvlJc w:val="left"/>
+      <w:pPr>
+        <w:ind w:left="5400" w:hanging="360"/>
+      </w:pPr>
+    </w:lvl>
+    <w:lvl w:ilvl="8" w:tplc="0409001B" w:tentative="1">
+      <w:start w:val="1"/>
+      <w:numFmt w:val="lowerRoman"/>
+      <w:lvlText w:val="%9."/>
+      <w:lvlJc w:val="right"/>
+      <w:pPr>
+        <w:ind w:left="6120" w:hanging="180"/>
+      </w:pPr>
+    </w:lvl>
+  </w:abstractNum>
+  <w:num w:numId="1" w16cid:durableId="265574844">
+    <w:abstractNumId w:val="2"/>
+  </w:num>
+  <w:num w:numId="2" w16cid:durableId="1881211728">
+    <w:abstractNumId w:val="1"/>
+  </w:num>
+  <w:num w:numId="3" w16cid:durableId="1130585622">
+    <w:abstractNumId w:val="3"/>
+  </w:num>
+  <w:num w:numId="4" w16cid:durableId="950359257">
+    <w:abstractNumId w:val="0"/>
+  </w:num>
+</w:numbering>
 </file>
 
 <file path=word/styles.xml><?xml version="1.0" encoding="utf-8"?>
@@ -155,15 +605,15 @@
   </w:docDefaults>
   <w:latentStyles w:defLockedState="0" w:defUIPriority="99" w:defSemiHidden="0" w:defUnhideWhenUsed="0" w:defQFormat="0" w:count="376">
     <w:lsdException w:name="Normal" w:uiPriority="0" w:qFormat="1"/>
-    <w:lsdException w:name="heading 1" w:uiPriority="9" w:qFormat="1"/>
-    <w:lsdException w:name="heading 2" w:semiHidden="1" w:uiPriority="9" w:unhideWhenUsed="1" w:qFormat="1"/>
-    <w:lsdException w:name="heading 3" w:semiHidden="1" w:uiPriority="9" w:unhideWhenUsed="1" w:qFormat="1"/>
-    <w:lsdException w:name="heading 4" w:semiHidden="1" w:uiPriority="9" w:unhideWhenUsed="1" w:qFormat="1"/>
-    <w:lsdException w:name="heading 5" w:semiHidden="1" w:uiPriority="9" w:unhideWhenUsed="1" w:qFormat="1"/>
-    <w:lsdException w:name="heading 6" w:semiHidden="1" w:uiPriority="9" w:unhideWhenUsed="1" w:qFormat="1"/>
-    <w:lsdException w:name="heading 7" w:semiHidden="1" w:uiPriority="9" w:unhideWhenUsed="1" w:qFormat="1"/>
-    <w:lsdException w:name="heading 8" w:semiHidden="1" w:uiPriority="9" w:unhideWhenUsed="1" w:qFormat="1"/>
-    <w:lsdException w:name="heading 9" w:semiHidden="1" w:uiPriority="9" w:unhideWhenUsed="1" w:qFormat="1"/>
+    <w:lsdException w:name="heading 1" w:uiPriority="0" w:qFormat="1"/>
+    <w:lsdException w:name="heading 2" w:semiHidden="1" w:uiPriority="0" w:unhideWhenUsed="1" w:qFormat="1"/>
+    <w:lsdException w:name="heading 3" w:semiHidden="1" w:uiPriority="0" w:unhideWhenUsed="1" w:qFormat="1"/>
+    <w:lsdException w:name="heading 4" w:semiHidden="1" w:uiPriority="0" w:unhideWhenUsed="1" w:qFormat="1"/>
+    <w:lsdException w:name="heading 5" w:semiHidden="1" w:uiPriority="0" w:unhideWhenUsed="1" w:qFormat="1"/>
+    <w:lsdException w:name="heading 6" w:semiHidden="1" w:uiPriority="0" w:unhideWhenUsed="1" w:qFormat="1"/>
+    <w:lsdException w:name="heading 7" w:semiHidden="1" w:uiPriority="0" w:unhideWhenUsed="1" w:qFormat="1"/>
+    <w:lsdException w:name="heading 8" w:semiHidden="1" w:uiPriority="0" w:unhideWhenUsed="1" w:qFormat="1"/>
+    <w:lsdException w:name="heading 9" w:semiHidden="1" w:uiPriority="0" w:unhideWhenUsed="1" w:qFormat="1"/>
     <w:lsdException w:name="index 1" w:semiHidden="1" w:unhideWhenUsed="1"/>
     <w:lsdException w:name="index 2" w:semiHidden="1" w:unhideWhenUsed="1"/>
     <w:lsdException w:name="index 3" w:semiHidden="1" w:unhideWhenUsed="1"/>
@@ -535,6 +985,201 @@
     <w:name w:val="Normal"/>
     <w:qFormat/>
   </w:style>
+  <w:style w:type="paragraph" w:styleId="Heading1">
+    <w:name w:val="heading 1"/>
+    <w:basedOn w:val="Normal"/>
+    <w:next w:val="Normal"/>
+    <w:link w:val="Heading1Char"/>
+    <w:qFormat/>
+    <w:rsid w:val="00EA2A64"/>
+    <w:pPr>
+      <w:keepNext/>
+      <w:widowControl w:val="0"/>
+      <w:numPr>
+        <w:numId w:val="1"/>
+      </w:numPr>
+      <w:suppressAutoHyphens/>
+      <w:spacing w:before="120" w:after="60" w:line="240" w:lineRule="atLeast"/>
+      <w:outlineLvl w:val="0"/>
+    </w:pPr>
+    <w:rPr>
+      <w:rFonts w:ascii="Arial" w:eastAsia="Times New Roman" w:hAnsi="Arial" w:cs="Times New Roman"/>
+      <w:b/>
+      <w:sz w:val="24"/>
+      <w:szCs w:val="20"/>
+    </w:rPr>
+  </w:style>
+  <w:style w:type="paragraph" w:styleId="Heading2">
+    <w:name w:val="heading 2"/>
+    <w:basedOn w:val="Heading1"/>
+    <w:next w:val="Normal"/>
+    <w:link w:val="Heading2Char"/>
+    <w:qFormat/>
+    <w:rsid w:val="00EA2A64"/>
+    <w:pPr>
+      <w:numPr>
+        <w:ilvl w:val="1"/>
+      </w:numPr>
+      <w:outlineLvl w:val="1"/>
+    </w:pPr>
+    <w:rPr>
+      <w:sz w:val="20"/>
+    </w:rPr>
+  </w:style>
+  <w:style w:type="paragraph" w:styleId="Heading3">
+    <w:name w:val="heading 3"/>
+    <w:basedOn w:val="Heading1"/>
+    <w:next w:val="Normal"/>
+    <w:link w:val="Heading3Char"/>
+    <w:qFormat/>
+    <w:rsid w:val="00EA2A64"/>
+    <w:pPr>
+      <w:numPr>
+        <w:ilvl w:val="2"/>
+      </w:numPr>
+      <w:outlineLvl w:val="2"/>
+    </w:pPr>
+    <w:rPr>
+      <w:b w:val="0"/>
+      <w:i/>
+      <w:sz w:val="20"/>
+    </w:rPr>
+  </w:style>
+  <w:style w:type="paragraph" w:styleId="Heading4">
+    <w:name w:val="heading 4"/>
+    <w:basedOn w:val="Heading1"/>
+    <w:next w:val="Normal"/>
+    <w:link w:val="Heading4Char"/>
+    <w:qFormat/>
+    <w:rsid w:val="00EA2A64"/>
+    <w:pPr>
+      <w:numPr>
+        <w:ilvl w:val="3"/>
+      </w:numPr>
+      <w:outlineLvl w:val="3"/>
+    </w:pPr>
+    <w:rPr>
+      <w:b w:val="0"/>
+      <w:sz w:val="20"/>
+    </w:rPr>
+  </w:style>
+  <w:style w:type="paragraph" w:styleId="Heading5">
+    <w:name w:val="heading 5"/>
+    <w:basedOn w:val="Normal"/>
+    <w:next w:val="Normal"/>
+    <w:link w:val="Heading5Char"/>
+    <w:qFormat/>
+    <w:rsid w:val="00EA2A64"/>
+    <w:pPr>
+      <w:widowControl w:val="0"/>
+      <w:numPr>
+        <w:ilvl w:val="4"/>
+        <w:numId w:val="1"/>
+      </w:numPr>
+      <w:suppressAutoHyphens/>
+      <w:spacing w:before="240" w:after="60" w:line="240" w:lineRule="atLeast"/>
+      <w:outlineLvl w:val="4"/>
+    </w:pPr>
+    <w:rPr>
+      <w:rFonts w:ascii="Times New Roman" w:eastAsia="Times New Roman" w:hAnsi="Times New Roman" w:cs="Times New Roman"/>
+      <w:szCs w:val="20"/>
+    </w:rPr>
+  </w:style>
+  <w:style w:type="paragraph" w:styleId="Heading6">
+    <w:name w:val="heading 6"/>
+    <w:basedOn w:val="Normal"/>
+    <w:next w:val="Normal"/>
+    <w:link w:val="Heading6Char"/>
+    <w:qFormat/>
+    <w:rsid w:val="00EA2A64"/>
+    <w:pPr>
+      <w:widowControl w:val="0"/>
+      <w:numPr>
+        <w:ilvl w:val="5"/>
+        <w:numId w:val="1"/>
+      </w:numPr>
+      <w:suppressAutoHyphens/>
+      <w:spacing w:before="240" w:after="60" w:line="240" w:lineRule="atLeast"/>
+      <w:outlineLvl w:val="5"/>
+    </w:pPr>
+    <w:rPr>
+      <w:rFonts w:ascii="Times New Roman" w:eastAsia="Times New Roman" w:hAnsi="Times New Roman" w:cs="Times New Roman"/>
+      <w:i/>
+      <w:szCs w:val="20"/>
+    </w:rPr>
+  </w:style>
+  <w:style w:type="paragraph" w:styleId="Heading7">
+    <w:name w:val="heading 7"/>
+    <w:basedOn w:val="Normal"/>
+    <w:next w:val="Normal"/>
+    <w:link w:val="Heading7Char"/>
+    <w:qFormat/>
+    <w:rsid w:val="00EA2A64"/>
+    <w:pPr>
+      <w:widowControl w:val="0"/>
+      <w:numPr>
+        <w:ilvl w:val="6"/>
+        <w:numId w:val="1"/>
+      </w:numPr>
+      <w:suppressAutoHyphens/>
+      <w:spacing w:before="240" w:after="60" w:line="240" w:lineRule="atLeast"/>
+      <w:outlineLvl w:val="6"/>
+    </w:pPr>
+    <w:rPr>
+      <w:rFonts w:ascii="Times New Roman" w:eastAsia="Times New Roman" w:hAnsi="Times New Roman" w:cs="Times New Roman"/>
+      <w:sz w:val="20"/>
+      <w:szCs w:val="20"/>
+    </w:rPr>
+  </w:style>
+  <w:style w:type="paragraph" w:styleId="Heading8">
+    <w:name w:val="heading 8"/>
+    <w:basedOn w:val="Normal"/>
+    <w:next w:val="Normal"/>
+    <w:link w:val="Heading8Char"/>
+    <w:qFormat/>
+    <w:rsid w:val="00EA2A64"/>
+    <w:pPr>
+      <w:widowControl w:val="0"/>
+      <w:numPr>
+        <w:ilvl w:val="7"/>
+        <w:numId w:val="1"/>
+      </w:numPr>
+      <w:suppressAutoHyphens/>
+      <w:spacing w:before="240" w:after="60" w:line="240" w:lineRule="atLeast"/>
+      <w:outlineLvl w:val="7"/>
+    </w:pPr>
+    <w:rPr>
+      <w:rFonts w:ascii="Times New Roman" w:eastAsia="Times New Roman" w:hAnsi="Times New Roman" w:cs="Times New Roman"/>
+      <w:i/>
+      <w:sz w:val="20"/>
+      <w:szCs w:val="20"/>
+    </w:rPr>
+  </w:style>
+  <w:style w:type="paragraph" w:styleId="Heading9">
+    <w:name w:val="heading 9"/>
+    <w:basedOn w:val="Normal"/>
+    <w:next w:val="Normal"/>
+    <w:link w:val="Heading9Char"/>
+    <w:qFormat/>
+    <w:rsid w:val="00EA2A64"/>
+    <w:pPr>
+      <w:widowControl w:val="0"/>
+      <w:numPr>
+        <w:ilvl w:val="8"/>
+        <w:numId w:val="1"/>
+      </w:numPr>
+      <w:suppressAutoHyphens/>
+      <w:spacing w:before="240" w:after="60" w:line="240" w:lineRule="atLeast"/>
+      <w:outlineLvl w:val="8"/>
+    </w:pPr>
+    <w:rPr>
+      <w:rFonts w:ascii="Times New Roman" w:eastAsia="Times New Roman" w:hAnsi="Times New Roman" w:cs="Times New Roman"/>
+      <w:b/>
+      <w:i/>
+      <w:sz w:val="18"/>
+      <w:szCs w:val="20"/>
+    </w:rPr>
+  </w:style>
   <w:style w:type="character" w:default="1" w:styleId="DefaultParagraphFont">
     <w:name w:val="Default Paragraph Font"/>
     <w:uiPriority w:val="1"/>
@@ -561,6 +1206,121 @@
     <w:uiPriority w:val="99"/>
     <w:semiHidden/>
     <w:unhideWhenUsed/>
+  </w:style>
+  <w:style w:type="character" w:customStyle="1" w:styleId="Heading1Char">
+    <w:name w:val="Heading 1 Char"/>
+    <w:basedOn w:val="DefaultParagraphFont"/>
+    <w:link w:val="Heading1"/>
+    <w:rsid w:val="00EA2A64"/>
+    <w:rPr>
+      <w:rFonts w:ascii="Arial" w:eastAsia="Times New Roman" w:hAnsi="Arial" w:cs="Times New Roman"/>
+      <w:b/>
+      <w:sz w:val="24"/>
+      <w:szCs w:val="20"/>
+    </w:rPr>
+  </w:style>
+  <w:style w:type="character" w:customStyle="1" w:styleId="Heading2Char">
+    <w:name w:val="Heading 2 Char"/>
+    <w:basedOn w:val="DefaultParagraphFont"/>
+    <w:link w:val="Heading2"/>
+    <w:rsid w:val="00EA2A64"/>
+    <w:rPr>
+      <w:rFonts w:ascii="Arial" w:eastAsia="Times New Roman" w:hAnsi="Arial" w:cs="Times New Roman"/>
+      <w:b/>
+      <w:sz w:val="20"/>
+      <w:szCs w:val="20"/>
+    </w:rPr>
+  </w:style>
+  <w:style w:type="character" w:customStyle="1" w:styleId="Heading3Char">
+    <w:name w:val="Heading 3 Char"/>
+    <w:basedOn w:val="DefaultParagraphFont"/>
+    <w:link w:val="Heading3"/>
+    <w:rsid w:val="00EA2A64"/>
+    <w:rPr>
+      <w:rFonts w:ascii="Arial" w:eastAsia="Times New Roman" w:hAnsi="Arial" w:cs="Times New Roman"/>
+      <w:i/>
+      <w:sz w:val="20"/>
+      <w:szCs w:val="20"/>
+    </w:rPr>
+  </w:style>
+  <w:style w:type="character" w:customStyle="1" w:styleId="Heading4Char">
+    <w:name w:val="Heading 4 Char"/>
+    <w:basedOn w:val="DefaultParagraphFont"/>
+    <w:link w:val="Heading4"/>
+    <w:rsid w:val="00EA2A64"/>
+    <w:rPr>
+      <w:rFonts w:ascii="Arial" w:eastAsia="Times New Roman" w:hAnsi="Arial" w:cs="Times New Roman"/>
+      <w:sz w:val="20"/>
+      <w:szCs w:val="20"/>
+    </w:rPr>
+  </w:style>
+  <w:style w:type="character" w:customStyle="1" w:styleId="Heading5Char">
+    <w:name w:val="Heading 5 Char"/>
+    <w:basedOn w:val="DefaultParagraphFont"/>
+    <w:link w:val="Heading5"/>
+    <w:rsid w:val="00EA2A64"/>
+    <w:rPr>
+      <w:rFonts w:ascii="Times New Roman" w:eastAsia="Times New Roman" w:hAnsi="Times New Roman" w:cs="Times New Roman"/>
+      <w:szCs w:val="20"/>
+    </w:rPr>
+  </w:style>
+  <w:style w:type="character" w:customStyle="1" w:styleId="Heading6Char">
+    <w:name w:val="Heading 6 Char"/>
+    <w:basedOn w:val="DefaultParagraphFont"/>
+    <w:link w:val="Heading6"/>
+    <w:rsid w:val="00EA2A64"/>
+    <w:rPr>
+      <w:rFonts w:ascii="Times New Roman" w:eastAsia="Times New Roman" w:hAnsi="Times New Roman" w:cs="Times New Roman"/>
+      <w:i/>
+      <w:szCs w:val="20"/>
+    </w:rPr>
+  </w:style>
+  <w:style w:type="character" w:customStyle="1" w:styleId="Heading7Char">
+    <w:name w:val="Heading 7 Char"/>
+    <w:basedOn w:val="DefaultParagraphFont"/>
+    <w:link w:val="Heading7"/>
+    <w:rsid w:val="00EA2A64"/>
+    <w:rPr>
+      <w:rFonts w:ascii="Times New Roman" w:eastAsia="Times New Roman" w:hAnsi="Times New Roman" w:cs="Times New Roman"/>
+      <w:sz w:val="20"/>
+      <w:szCs w:val="20"/>
+    </w:rPr>
+  </w:style>
+  <w:style w:type="character" w:customStyle="1" w:styleId="Heading8Char">
+    <w:name w:val="Heading 8 Char"/>
+    <w:basedOn w:val="DefaultParagraphFont"/>
+    <w:link w:val="Heading8"/>
+    <w:rsid w:val="00EA2A64"/>
+    <w:rPr>
+      <w:rFonts w:ascii="Times New Roman" w:eastAsia="Times New Roman" w:hAnsi="Times New Roman" w:cs="Times New Roman"/>
+      <w:i/>
+      <w:sz w:val="20"/>
+      <w:szCs w:val="20"/>
+    </w:rPr>
+  </w:style>
+  <w:style w:type="character" w:customStyle="1" w:styleId="Heading9Char">
+    <w:name w:val="Heading 9 Char"/>
+    <w:basedOn w:val="DefaultParagraphFont"/>
+    <w:link w:val="Heading9"/>
+    <w:rsid w:val="00EA2A64"/>
+    <w:rPr>
+      <w:rFonts w:ascii="Times New Roman" w:eastAsia="Times New Roman" w:hAnsi="Times New Roman" w:cs="Times New Roman"/>
+      <w:b/>
+      <w:i/>
+      <w:sz w:val="18"/>
+      <w:szCs w:val="20"/>
+    </w:rPr>
+  </w:style>
+  <w:style w:type="paragraph" w:styleId="ListParagraph">
+    <w:name w:val="List Paragraph"/>
+    <w:basedOn w:val="Normal"/>
+    <w:uiPriority w:val="34"/>
+    <w:qFormat/>
+    <w:rsid w:val="00EA2A64"/>
+    <w:pPr>
+      <w:ind w:left="720"/>
+      <w:contextualSpacing/>
+    </w:pPr>
   </w:style>
 </w:styles>
 </file>

</xml_diff>